<commit_message>
Kopfzeile formatieren, Hinzufügen Paulus als Teilnehmer, die abwesenden Teilnehmer markieren
</commit_message>
<xml_diff>
--- a/Protokoll-Historie-Word/in Prüfung/20160315_Statusmeeting_I_QS_V2.docx
+++ b/Protokoll-Historie-Word/in Prüfung/20160315_Statusmeeting_I_QS_V2.docx
@@ -153,6 +153,8 @@
       <w:r>
         <w:t>11</w:t>
       </w:r>
+      <w:bookmarkStart w:id="0" w:name="_GoBack"/>
+      <w:bookmarkEnd w:id="0"/>
       <w:r>
         <w:t>.</w:t>
       </w:r>
@@ -428,7 +430,13 @@
               <w:rPr>
                 <w:lang w:val="de-DE"/>
               </w:rPr>
-              <w:t>Johannes Heiler (HJ)</w:t>
+              <w:t>Heiler, Johannes</w:t>
+            </w:r>
+            <w:r>
+              <w:rPr>
+                <w:lang w:val="de-DE"/>
+              </w:rPr>
+              <w:t xml:space="preserve"> (HJ)</w:t>
             </w:r>
           </w:p>
         </w:tc>
@@ -536,7 +544,13 @@
               <w:rPr>
                 <w:lang w:val="de-DE"/>
               </w:rPr>
-              <w:t>Shuang Qiu (QS)</w:t>
+              <w:t xml:space="preserve">Qiu, Shuang </w:t>
+            </w:r>
+            <w:r>
+              <w:rPr>
+                <w:lang w:val="de-DE"/>
+              </w:rPr>
+              <w:t>(QS)</w:t>
             </w:r>
           </w:p>
         </w:tc>
@@ -636,13 +650,19 @@
             </w:tcMar>
           </w:tcPr>
           <w:p>
+            <w:r>
+              <w:t xml:space="preserve">Liu, </w:t>
+            </w:r>
             <w:proofErr w:type="spellStart"/>
             <w:r>
               <w:t>Qingyao</w:t>
             </w:r>
             <w:proofErr w:type="spellEnd"/>
             <w:r>
-              <w:t xml:space="preserve"> Liu (LQ)</w:t>
+              <w:t xml:space="preserve"> </w:t>
+            </w:r>
+            <w:r>
+              <w:t>(LQ)</w:t>
             </w:r>
           </w:p>
         </w:tc>
@@ -730,16 +750,21 @@
             </w:tcMar>
           </w:tcPr>
           <w:p>
-            <w:r>
-              <w:t xml:space="preserve">Tobias </w:t>
-            </w:r>
             <w:proofErr w:type="spellStart"/>
             <w:r>
               <w:t>Jünemann</w:t>
             </w:r>
-            <w:proofErr w:type="spellEnd"/>
-            <w:r>
-              <w:t xml:space="preserve"> (JT)</w:t>
+            <w:proofErr w:type="gramStart"/>
+            <w:r>
+              <w:t>,Tobias</w:t>
+            </w:r>
+            <w:proofErr w:type="spellEnd"/>
+            <w:proofErr w:type="gramEnd"/>
+            <w:r>
+              <w:t xml:space="preserve"> </w:t>
+            </w:r>
+            <w:r>
+              <w:t>(JT)</w:t>
             </w:r>
           </w:p>
         </w:tc>
@@ -789,15 +814,13 @@
             </w:tcMar>
           </w:tcPr>
           <w:p>
-            <w:r>
-              <w:t>16:00 -</w:t>
-            </w:r>
-            <w:r>
-              <w:rPr>
-                <w:lang w:val="de-DE"/>
-              </w:rPr>
-              <w:t>16:45</w:t>
-            </w:r>
+            <w:proofErr w:type="spellStart"/>
+            <w:proofErr w:type="gramStart"/>
+            <w:r>
+              <w:t>abwesend</w:t>
+            </w:r>
+            <w:proofErr w:type="spellEnd"/>
+            <w:proofErr w:type="gramEnd"/>
           </w:p>
         </w:tc>
       </w:tr>
@@ -827,6 +850,14 @@
             </w:tcMar>
           </w:tcPr>
           <w:p>
+            <w:proofErr w:type="spellStart"/>
+            <w:r>
+              <w:t>Ketcha</w:t>
+            </w:r>
+            <w:proofErr w:type="spellEnd"/>
+            <w:r>
+              <w:t xml:space="preserve">, </w:t>
+            </w:r>
             <w:r>
               <w:t>Cale</w:t>
             </w:r>
@@ -836,18 +867,8 @@
             <w:r>
               <w:t xml:space="preserve"> </w:t>
             </w:r>
-            <w:proofErr w:type="spellStart"/>
-            <w:proofErr w:type="gramStart"/>
-            <w:r>
-              <w:t>Ketcha</w:t>
-            </w:r>
-            <w:proofErr w:type="spellEnd"/>
-            <w:r>
-              <w:t>(</w:t>
-            </w:r>
-            <w:proofErr w:type="gramEnd"/>
-            <w:r>
-              <w:t>KC)</w:t>
+            <w:r>
+              <w:t>(KC)</w:t>
             </w:r>
           </w:p>
         </w:tc>
@@ -999,14 +1020,100 @@
             </w:tcMar>
           </w:tcPr>
           <w:p>
-            <w:r>
-              <w:t>16:00 -</w:t>
-            </w:r>
-            <w:r>
-              <w:rPr>
-                <w:lang w:val="de-DE"/>
-              </w:rPr>
-              <w:t>16:45</w:t>
+            <w:proofErr w:type="spellStart"/>
+            <w:proofErr w:type="gramStart"/>
+            <w:r>
+              <w:t>abwesend</w:t>
+            </w:r>
+            <w:proofErr w:type="spellEnd"/>
+            <w:proofErr w:type="gramEnd"/>
+          </w:p>
+        </w:tc>
+      </w:tr>
+      <w:tr>
+        <w:trPr>
+          <w:gridAfter w:val="1"/>
+          <w:wAfter w:w="283" w:type="dxa"/>
+          <w:trHeight w:val="300"/>
+          <w:jc w:val="center"/>
+        </w:trPr>
+        <w:tc>
+          <w:tcPr>
+            <w:tcW w:w="3075" w:type="dxa"/>
+            <w:gridSpan w:val="2"/>
+            <w:tcBorders>
+              <w:top w:val="single" w:sz="8" w:space="0" w:color="000000"/>
+              <w:left w:val="single" w:sz="8" w:space="0" w:color="000000"/>
+              <w:bottom w:val="single" w:sz="8" w:space="0" w:color="000000"/>
+              <w:right w:val="single" w:sz="8" w:space="0" w:color="000000"/>
+            </w:tcBorders>
+            <w:shd w:val="clear" w:color="auto" w:fill="FEFFFF"/>
+            <w:tcMar>
+              <w:top w:w="40" w:type="dxa"/>
+              <w:left w:w="40" w:type="dxa"/>
+              <w:bottom w:w="40" w:type="dxa"/>
+              <w:right w:w="40" w:type="dxa"/>
+            </w:tcMar>
+          </w:tcPr>
+          <w:p>
+            <w:r>
+              <w:t xml:space="preserve">Paulus, </w:t>
+            </w:r>
+            <w:proofErr w:type="spellStart"/>
+            <w:r>
+              <w:t>Sachar</w:t>
+            </w:r>
+            <w:proofErr w:type="spellEnd"/>
+          </w:p>
+        </w:tc>
+        <w:tc>
+          <w:tcPr>
+            <w:tcW w:w="3077" w:type="dxa"/>
+            <w:tcBorders>
+              <w:top w:val="single" w:sz="8" w:space="0" w:color="000000"/>
+              <w:left w:val="single" w:sz="8" w:space="0" w:color="000000"/>
+              <w:bottom w:val="single" w:sz="8" w:space="0" w:color="000000"/>
+              <w:right w:val="single" w:sz="8" w:space="0" w:color="000000"/>
+            </w:tcBorders>
+            <w:shd w:val="clear" w:color="auto" w:fill="FEFFFF"/>
+            <w:tcMar>
+              <w:top w:w="40" w:type="dxa"/>
+              <w:left w:w="40" w:type="dxa"/>
+              <w:bottom w:w="40" w:type="dxa"/>
+              <w:right w:w="40" w:type="dxa"/>
+            </w:tcMar>
+          </w:tcPr>
+          <w:p>
+            <w:proofErr w:type="spellStart"/>
+            <w:r>
+              <w:t>Hochschule</w:t>
+            </w:r>
+            <w:proofErr w:type="spellEnd"/>
+            <w:r>
+              <w:t xml:space="preserve"> Mannheim PMO</w:t>
+            </w:r>
+          </w:p>
+        </w:tc>
+        <w:tc>
+          <w:tcPr>
+            <w:tcW w:w="3077" w:type="dxa"/>
+            <w:tcBorders>
+              <w:top w:val="single" w:sz="8" w:space="0" w:color="000000"/>
+              <w:left w:val="single" w:sz="8" w:space="0" w:color="000000"/>
+              <w:bottom w:val="single" w:sz="8" w:space="0" w:color="000000"/>
+              <w:right w:val="single" w:sz="8" w:space="0" w:color="000000"/>
+            </w:tcBorders>
+            <w:shd w:val="clear" w:color="auto" w:fill="FEFFFF"/>
+            <w:tcMar>
+              <w:top w:w="40" w:type="dxa"/>
+              <w:left w:w="40" w:type="dxa"/>
+              <w:bottom w:w="40" w:type="dxa"/>
+              <w:right w:w="40" w:type="dxa"/>
+            </w:tcMar>
+          </w:tcPr>
+          <w:p>
+            <w:r>
+              <w:t>16:00 -16:45</w:t>
             </w:r>
           </w:p>
         </w:tc>
@@ -2597,6 +2704,7 @@
               <w:jc w:val="right"/>
             </w:pPr>
             <w:r>
+              <w:lastRenderedPageBreak/>
               <w:t>2.1</w:t>
             </w:r>
           </w:p>
@@ -2695,7 +2803,6 @@
             </w:r>
             <w:proofErr w:type="spellStart"/>
             <w:r>
-              <w:lastRenderedPageBreak/>
               <w:t>anbietet</w:t>
             </w:r>
             <w:proofErr w:type="spellEnd"/>
@@ -2861,7 +2968,6 @@
               <w:jc w:val="right"/>
             </w:pPr>
             <w:r>
-              <w:lastRenderedPageBreak/>
               <w:t>3.1</w:t>
             </w:r>
           </w:p>
@@ -5672,10 +5778,7 @@
           </w:tcPr>
           <w:p>
             <w:r>
-              <w:t>17.</w:t>
-            </w:r>
-            <w:r>
-              <w:t>03.2016</w:t>
+              <w:t>17.03.2016</w:t>
             </w:r>
           </w:p>
         </w:tc>
@@ -6305,10 +6408,7 @@
               <w:right w:w="40" w:type="dxa"/>
             </w:tcMar>
           </w:tcPr>
-          <w:p>
-            <w:bookmarkStart w:id="0" w:name="_GoBack"/>
-            <w:bookmarkEnd w:id="0"/>
-          </w:p>
+          <w:p/>
         </w:tc>
         <w:tc>
           <w:tcPr>
@@ -8731,7 +8831,7 @@
         <w:sz w:val="16"/>
         <w:szCs w:val="16"/>
       </w:rPr>
-      <w:t>16. M</w:t>
+      <w:t>19. M</w:t>
     </w:r>
     <w:r>
       <w:rPr>
@@ -8747,7 +8847,7 @@
         <w:sz w:val="16"/>
         <w:szCs w:val="16"/>
       </w:rPr>
-      <w:t>rz 16 14:49</w:t>
+      <w:t>rz 16 19:09</w:t>
     </w:r>
     <w:r>
       <w:rPr>
@@ -8798,7 +8898,7 @@
         <w:sz w:val="16"/>
         <w:szCs w:val="16"/>
       </w:rPr>
-      <w:t>1</w:t>
+      <w:t>2</w:t>
     </w:r>
     <w:r>
       <w:rPr>
@@ -8903,49 +9003,7 @@
         <w:bdr w:val="none" w:sz="0" w:space="0" w:color="auto"/>
         <w:lang w:val="de-DE" w:eastAsia="de-DE"/>
       </w:rPr>
-      <w:t xml:space="preserve"> </w:t>
-    </w:r>
-    <w:proofErr w:type="spellStart"/>
-    <w:r>
-      <w:rPr>
-        <w:rFonts w:ascii="Arial" w:eastAsia="Times New Roman" w:hAnsi="Arial" w:cs="Arial"/>
-        <w:sz w:val="16"/>
-        <w:szCs w:val="16"/>
-        <w:bdr w:val="none" w:sz="0" w:space="0" w:color="auto"/>
-        <w:lang w:val="de-DE" w:eastAsia="de-DE"/>
-      </w:rPr>
-      <w:t>I,</w:t>
-    </w:r>
-    <w:r>
-      <w:rPr>
-        <w:rFonts w:ascii="Arial" w:eastAsia="Times New Roman" w:hAnsi="Arial" w:cs="Arial"/>
-        <w:sz w:val="16"/>
-        <w:szCs w:val="16"/>
-        <w:bdr w:val="none" w:sz="0" w:space="0" w:color="auto"/>
-        <w:lang w:val="de-DE" w:eastAsia="de-DE"/>
-      </w:rPr>
-      <w:t>Shuang</w:t>
-    </w:r>
-    <w:proofErr w:type="spellEnd"/>
-    <w:r>
-      <w:rPr>
-        <w:rFonts w:ascii="Arial" w:eastAsia="Times New Roman" w:hAnsi="Arial" w:cs="Arial"/>
-        <w:sz w:val="16"/>
-        <w:szCs w:val="16"/>
-        <w:bdr w:val="none" w:sz="0" w:space="0" w:color="auto"/>
-        <w:lang w:val="de-DE" w:eastAsia="de-DE"/>
-      </w:rPr>
-      <w:t xml:space="preserve"> Qiu, Version 1.0, 15</w:t>
-    </w:r>
-    <w:r>
-      <w:rPr>
-        <w:rFonts w:ascii="Arial" w:eastAsia="Times New Roman" w:hAnsi="Arial" w:cs="Arial"/>
-        <w:sz w:val="16"/>
-        <w:szCs w:val="16"/>
-        <w:bdr w:val="none" w:sz="0" w:space="0" w:color="auto"/>
-        <w:lang w:val="de-DE" w:eastAsia="de-DE"/>
-      </w:rPr>
-      <w:t xml:space="preserve">.03.2016 </w:t>
+      <w:t xml:space="preserve"> I_QS_V2_20160315</w:t>
     </w:r>
     <w:r>
       <w:rPr>
@@ -9393,6 +9451,17 @@
       </w:tblCellMar>
     </w:tblPr>
   </w:style>
+  <w:style w:type="character" w:styleId="Herausstellen">
+    <w:name w:val="Emphasis"/>
+    <w:basedOn w:val="Absatzstandardschriftart"/>
+    <w:uiPriority w:val="20"/>
+    <w:qFormat/>
+    <w:rsid w:val="00266164"/>
+    <w:rPr>
+      <w:i/>
+      <w:iCs/>
+    </w:rPr>
+  </w:style>
 </w:styles>
 </file>
 
@@ -9747,6 +9816,17 @@
         <w:right w:w="108" w:type="dxa"/>
       </w:tblCellMar>
     </w:tblPr>
+  </w:style>
+  <w:style w:type="character" w:styleId="Herausstellen">
+    <w:name w:val="Emphasis"/>
+    <w:basedOn w:val="Absatzstandardschriftart"/>
+    <w:uiPriority w:val="20"/>
+    <w:qFormat/>
+    <w:rsid w:val="00266164"/>
+    <w:rPr>
+      <w:i/>
+      <w:iCs/>
+    </w:rPr>
   </w:style>
 </w:styles>
 </file>
@@ -10998,7 +11078,7 @@
 </file>
 
 <file path=customXml/itemProps1.xml><?xml version="1.0" encoding="utf-8"?>
-<ds:datastoreItem xmlns:ds="http://schemas.openxmlformats.org/officeDocument/2006/customXml" ds:itemID="{2C5EE2FB-4D32-1442-A886-DD874F1938AB}">
+<ds:datastoreItem xmlns:ds="http://schemas.openxmlformats.org/officeDocument/2006/customXml" ds:itemID="{78D110C2-340A-DA43-B745-D212F230E760}">
   <ds:schemaRefs>
     <ds:schemaRef ds:uri="http://schemas.openxmlformats.org/officeDocument/2006/bibliography"/>
   </ds:schemaRefs>

</xml_diff>